<commit_message>
Twenty second day report
</commit_message>
<xml_diff>
--- a/trello reports/38. [DRF] Testing API.docx
+++ b/trello reports/38. [DRF] Testing API.docx
@@ -3,6 +3,11 @@
 <w:document xmlns:wpc="http://schemas.microsoft.com/office/word/2010/wordprocessingCanvas" xmlns:cx="http://schemas.microsoft.com/office/drawing/2014/chartex" xmlns:cx1="http://schemas.microsoft.com/office/drawing/2015/9/8/chartex" xmlns:mc="http://schemas.openxmlformats.org/markup-compatibility/2006" xmlns:o="urn:schemas-microsoft-com:office:office" xmlns:r="http://schemas.openxmlformats.org/officeDocument/2006/relationships" xmlns:m="http://schemas.openxmlformats.org/officeDocument/2006/math" xmlns:v="urn:schemas-microsoft-com:vml" xmlns:wp14="http://schemas.microsoft.com/office/word/2010/wordprocessingDrawing" xmlns:wp="http://schemas.openxmlformats.org/drawingml/2006/wordprocessingDrawing" xmlns:w10="urn:schemas-microsoft-com:office:word" xmlns:w="http://schemas.openxmlformats.org/wordprocessingml/2006/main" xmlns:w14="http://schemas.microsoft.com/office/word/2010/wordml" xmlns:w15="http://schemas.microsoft.com/office/word/2012/wordml" xmlns:w16se="http://schemas.microsoft.com/office/word/2015/wordml/symex" xmlns:wpg="http://schemas.microsoft.com/office/word/2010/wordprocessingGroup" xmlns:wpi="http://schemas.microsoft.com/office/word/2010/wordprocessingInk" xmlns:wne="http://schemas.microsoft.com/office/word/2006/wordml" xmlns:wps="http://schemas.microsoft.com/office/word/2010/wordprocessingShape" mc:Ignorable="w14 w15 w16se wp14">
   <w:body>
     <w:p>
+      <w:pPr>
+        <w:rPr>
+          <w:rStyle w:val="a3"/>
+        </w:rPr>
+      </w:pPr>
       <w:hyperlink r:id="rId4" w:history="1">
         <w:r>
           <w:rPr>
@@ -13,8 +18,469 @@
       </w:hyperlink>
     </w:p>
     <w:p>
+      <w:pPr>
+        <w:shd w:val="clear" w:color="auto" w:fill="FFFFFF"/>
+        <w:spacing w:before="300" w:after="150" w:line="600" w:lineRule="atLeast"/>
+        <w:outlineLvl w:val="0"/>
+        <w:rPr>
+          <w:rFonts w:ascii="Helvetica" w:eastAsia="Times New Roman" w:hAnsi="Helvetica" w:cs="Helvetica"/>
+          <w:color w:val="333333"/>
+          <w:kern w:val="36"/>
+          <w:sz w:val="54"/>
+          <w:szCs w:val="54"/>
+          <w:lang w:val="en-US" w:eastAsia="ru-RU"/>
+        </w:rPr>
+      </w:pPr>
+      <w:hyperlink r:id="rId5" w:anchor="apirequestfactory" w:history="1">
+        <w:r>
+          <w:rPr>
+            <w:rFonts w:ascii="Helvetica" w:eastAsia="Times New Roman" w:hAnsi="Helvetica" w:cs="Helvetica"/>
+            <w:color w:val="333333"/>
+            <w:kern w:val="36"/>
+            <w:sz w:val="54"/>
+            <w:szCs w:val="54"/>
+            <w:u w:val="single"/>
+            <w:lang w:val="en-US" w:eastAsia="ru-RU"/>
+          </w:rPr>
+          <w:t>APIRequestFactory</w:t>
+        </w:r>
+      </w:hyperlink>
+    </w:p>
+    <w:p>
+      <w:pPr>
+        <w:shd w:val="clear" w:color="auto" w:fill="FFFFFF"/>
+        <w:spacing w:after="150" w:line="240" w:lineRule="auto"/>
+        <w:rPr>
+          <w:rFonts w:ascii="Helvetica" w:eastAsia="Times New Roman" w:hAnsi="Helvetica" w:cs="Helvetica"/>
+          <w:color w:val="333333"/>
+          <w:sz w:val="21"/>
+          <w:szCs w:val="21"/>
+          <w:lang w:val="en-US" w:eastAsia="ru-RU"/>
+        </w:rPr>
+      </w:pPr>
+      <w:r>
+        <w:rPr>
+          <w:rFonts w:ascii="Helvetica" w:eastAsia="Times New Roman" w:hAnsi="Helvetica" w:cs="Helvetica"/>
+          <w:color w:val="333333"/>
+          <w:sz w:val="21"/>
+          <w:szCs w:val="21"/>
+          <w:lang w:val="en-US" w:eastAsia="ru-RU"/>
+        </w:rPr>
+        <w:t>Extends </w:t>
+      </w:r>
+      <w:hyperlink r:id="rId6" w:anchor="django.test.client.RequestFactory" w:history="1">
+        <w:r>
+          <w:rPr>
+            <w:rFonts w:ascii="Helvetica" w:eastAsia="Times New Roman" w:hAnsi="Helvetica" w:cs="Helvetica"/>
+            <w:color w:val="A30000"/>
+            <w:sz w:val="21"/>
+            <w:szCs w:val="21"/>
+            <w:u w:val="single"/>
+            <w:lang w:val="en-US" w:eastAsia="ru-RU"/>
+          </w:rPr>
+          <w:t>Django's existing </w:t>
+        </w:r>
+        <w:r>
+          <w:rPr>
+            <w:rFonts w:ascii="Consolas" w:eastAsia="Times New Roman" w:hAnsi="Consolas" w:cs="Courier New"/>
+            <w:color w:val="DD1144"/>
+            <w:sz w:val="20"/>
+            <w:szCs w:val="20"/>
+            <w:bdr w:val="single" w:sz="6" w:space="2" w:color="E1E1E8" w:frame="1"/>
+            <w:shd w:val="clear" w:color="auto" w:fill="F7F7F9"/>
+            <w:lang w:val="en-US" w:eastAsia="ru-RU"/>
+          </w:rPr>
+          <w:t>RequestFactory</w:t>
+        </w:r>
+        <w:r>
+          <w:rPr>
+            <w:rFonts w:ascii="Helvetica" w:eastAsia="Times New Roman" w:hAnsi="Helvetica" w:cs="Helvetica"/>
+            <w:color w:val="A30000"/>
+            <w:sz w:val="21"/>
+            <w:szCs w:val="21"/>
+            <w:u w:val="single"/>
+            <w:lang w:val="en-US" w:eastAsia="ru-RU"/>
+          </w:rPr>
+          <w:t> class</w:t>
+        </w:r>
+      </w:hyperlink>
+      <w:r>
+        <w:rPr>
+          <w:rFonts w:ascii="Helvetica" w:eastAsia="Times New Roman" w:hAnsi="Helvetica" w:cs="Helvetica"/>
+          <w:color w:val="333333"/>
+          <w:sz w:val="21"/>
+          <w:szCs w:val="21"/>
+          <w:lang w:val="en-US" w:eastAsia="ru-RU"/>
+        </w:rPr>
+        <w:t>.</w:t>
+      </w:r>
+    </w:p>
+    <w:p>
+      <w:pPr>
+        <w:shd w:val="clear" w:color="auto" w:fill="FFFFFF"/>
+        <w:spacing w:before="225" w:after="150" w:line="300" w:lineRule="atLeast"/>
+        <w:outlineLvl w:val="3"/>
+        <w:rPr>
+          <w:rFonts w:ascii="Helvetica" w:eastAsia="Times New Roman" w:hAnsi="Helvetica" w:cs="Helvetica"/>
+          <w:color w:val="333333"/>
+          <w:sz w:val="27"/>
+          <w:szCs w:val="27"/>
+          <w:lang w:val="en-US" w:eastAsia="ru-RU"/>
+        </w:rPr>
+      </w:pPr>
+      <w:hyperlink r:id="rId7" w:anchor="put-and-patch-with-form-data" w:history="1">
+        <w:r>
+          <w:rPr>
+            <w:rFonts w:ascii="Helvetica" w:eastAsia="Times New Roman" w:hAnsi="Helvetica" w:cs="Helvetica"/>
+            <w:color w:val="333333"/>
+            <w:sz w:val="27"/>
+            <w:szCs w:val="27"/>
+            <w:u w:val="single"/>
+            <w:lang w:val="en-US" w:eastAsia="ru-RU"/>
+          </w:rPr>
+          <w:t>PUT and PATCH</w:t>
+        </w:r>
+      </w:hyperlink>
+    </w:p>
+    <w:p>
+      <w:pPr>
+        <w:rPr>
+          <w:lang w:val="en-US"/>
+        </w:rPr>
+      </w:pPr>
+      <w:r>
+        <w:rPr>
+          <w:lang w:val="en-US"/>
+        </w:rPr>
+        <w:t>force_authenticate</w:t>
+      </w:r>
+      <w:r>
+        <w:rPr>
+          <w:lang w:val="en-US"/>
+        </w:rPr>
+        <w:t>()</w:t>
+      </w:r>
+    </w:p>
+    <w:p>
+      <w:pPr>
+        <w:pBdr>
+          <w:top w:val="single" w:sz="6" w:space="14" w:color="E3E3E3"/>
+          <w:left w:val="single" w:sz="6" w:space="14" w:color="E3E3E3"/>
+          <w:bottom w:val="single" w:sz="6" w:space="14" w:color="E3E3E3"/>
+          <w:right w:val="single" w:sz="6" w:space="14" w:color="E3E3E3"/>
+        </w:pBdr>
+        <w:shd w:val="clear" w:color="auto" w:fill="F5F5F5"/>
+        <w:tabs>
+          <w:tab w:val="left" w:pos="916"/>
+          <w:tab w:val="left" w:pos="1832"/>
+          <w:tab w:val="left" w:pos="2748"/>
+          <w:tab w:val="left" w:pos="3664"/>
+          <w:tab w:val="left" w:pos="4580"/>
+          <w:tab w:val="left" w:pos="5496"/>
+          <w:tab w:val="left" w:pos="6412"/>
+          <w:tab w:val="left" w:pos="7328"/>
+          <w:tab w:val="left" w:pos="8244"/>
+          <w:tab w:val="left" w:pos="9160"/>
+          <w:tab w:val="left" w:pos="10076"/>
+          <w:tab w:val="left" w:pos="10992"/>
+          <w:tab w:val="left" w:pos="11908"/>
+          <w:tab w:val="left" w:pos="12824"/>
+          <w:tab w:val="left" w:pos="13740"/>
+          <w:tab w:val="left" w:pos="14656"/>
+        </w:tabs>
+        <w:wordWrap w:val="0"/>
+        <w:spacing w:after="300" w:line="300" w:lineRule="atLeast"/>
+        <w:rPr>
+          <w:rFonts w:ascii="Consolas" w:eastAsia="Times New Roman" w:hAnsi="Consolas" w:cs="Courier New"/>
+          <w:color w:val="333333"/>
+          <w:sz w:val="20"/>
+          <w:szCs w:val="20"/>
+          <w:lang w:val="en-US" w:eastAsia="ru-RU"/>
+        </w:rPr>
+      </w:pPr>
+      <w:r>
+        <w:rPr>
+          <w:rFonts w:ascii="Consolas" w:eastAsia="Times New Roman" w:hAnsi="Consolas" w:cs="Courier New"/>
+          <w:color w:val="48484C"/>
+          <w:sz w:val="20"/>
+          <w:szCs w:val="20"/>
+          <w:bdr w:val="none" w:sz="0" w:space="0" w:color="auto" w:frame="1"/>
+          <w:lang w:val="en-US" w:eastAsia="ru-RU"/>
+        </w:rPr>
+        <w:t xml:space="preserve">factory </w:t>
+      </w:r>
+      <w:r>
+        <w:rPr>
+          <w:rFonts w:ascii="Consolas" w:eastAsia="Times New Roman" w:hAnsi="Consolas" w:cs="Courier New"/>
+          <w:color w:val="93A1A1"/>
+          <w:sz w:val="20"/>
+          <w:szCs w:val="20"/>
+          <w:bdr w:val="none" w:sz="0" w:space="0" w:color="auto" w:frame="1"/>
+          <w:lang w:val="en-US" w:eastAsia="ru-RU"/>
+        </w:rPr>
+        <w:t>=</w:t>
+      </w:r>
+      <w:r>
+        <w:rPr>
+          <w:rFonts w:ascii="Consolas" w:eastAsia="Times New Roman" w:hAnsi="Consolas" w:cs="Courier New"/>
+          <w:color w:val="48484C"/>
+          <w:sz w:val="20"/>
+          <w:szCs w:val="20"/>
+          <w:bdr w:val="none" w:sz="0" w:space="0" w:color="auto" w:frame="1"/>
+          <w:lang w:val="en-US" w:eastAsia="ru-RU"/>
+        </w:rPr>
+        <w:t xml:space="preserve"> </w:t>
+      </w:r>
+      <w:r>
+        <w:rPr>
+          <w:rFonts w:ascii="Consolas" w:eastAsia="Times New Roman" w:hAnsi="Consolas" w:cs="Courier New"/>
+          <w:color w:val="008080"/>
+          <w:sz w:val="20"/>
+          <w:szCs w:val="20"/>
+          <w:bdr w:val="none" w:sz="0" w:space="0" w:color="auto" w:frame="1"/>
+          <w:lang w:val="en-US" w:eastAsia="ru-RU"/>
+        </w:rPr>
+        <w:t>APIRequestFactory</w:t>
+      </w:r>
+      <w:r>
+        <w:rPr>
+          <w:rFonts w:ascii="Consolas" w:eastAsia="Times New Roman" w:hAnsi="Consolas" w:cs="Courier New"/>
+          <w:color w:val="93A1A1"/>
+          <w:sz w:val="20"/>
+          <w:szCs w:val="20"/>
+          <w:bdr w:val="none" w:sz="0" w:space="0" w:color="auto" w:frame="1"/>
+          <w:lang w:val="en-US" w:eastAsia="ru-RU"/>
+        </w:rPr>
+        <w:t>(</w:t>
+      </w:r>
+      <w:r>
+        <w:rPr>
+          <w:rFonts w:ascii="Consolas" w:eastAsia="Times New Roman" w:hAnsi="Consolas" w:cs="Courier New"/>
+          <w:color w:val="48484C"/>
+          <w:sz w:val="20"/>
+          <w:szCs w:val="20"/>
+          <w:bdr w:val="none" w:sz="0" w:space="0" w:color="auto" w:frame="1"/>
+          <w:lang w:val="en-US" w:eastAsia="ru-RU"/>
+        </w:rPr>
+        <w:t>enforce_csrf_checks</w:t>
+      </w:r>
+      <w:r>
+        <w:rPr>
+          <w:rFonts w:ascii="Consolas" w:eastAsia="Times New Roman" w:hAnsi="Consolas" w:cs="Courier New"/>
+          <w:color w:val="93A1A1"/>
+          <w:sz w:val="20"/>
+          <w:szCs w:val="20"/>
+          <w:bdr w:val="none" w:sz="0" w:space="0" w:color="auto" w:frame="1"/>
+          <w:lang w:val="en-US" w:eastAsia="ru-RU"/>
+        </w:rPr>
+        <w:t>=</w:t>
+      </w:r>
+      <w:r>
+        <w:rPr>
+          <w:rFonts w:ascii="Consolas" w:eastAsia="Times New Roman" w:hAnsi="Consolas" w:cs="Courier New"/>
+          <w:color w:val="1E347B"/>
+          <w:sz w:val="20"/>
+          <w:szCs w:val="20"/>
+          <w:bdr w:val="none" w:sz="0" w:space="0" w:color="auto" w:frame="1"/>
+          <w:lang w:val="en-US" w:eastAsia="ru-RU"/>
+        </w:rPr>
+        <w:t>True</w:t>
+      </w:r>
+      <w:r>
+        <w:rPr>
+          <w:rFonts w:ascii="Consolas" w:eastAsia="Times New Roman" w:hAnsi="Consolas" w:cs="Courier New"/>
+          <w:color w:val="93A1A1"/>
+          <w:sz w:val="20"/>
+          <w:szCs w:val="20"/>
+          <w:bdr w:val="none" w:sz="0" w:space="0" w:color="auto" w:frame="1"/>
+          <w:lang w:val="en-US" w:eastAsia="ru-RU"/>
+        </w:rPr>
+        <w:t>)</w:t>
+      </w:r>
+    </w:p>
+    <w:p>
+      <w:pPr>
+        <w:shd w:val="clear" w:color="auto" w:fill="FFFFFF"/>
+        <w:spacing w:before="300" w:after="150" w:line="600" w:lineRule="atLeast"/>
+        <w:outlineLvl w:val="0"/>
+        <w:rPr>
+          <w:rFonts w:ascii="Helvetica" w:eastAsia="Times New Roman" w:hAnsi="Helvetica" w:cs="Helvetica"/>
+          <w:color w:val="333333"/>
+          <w:kern w:val="36"/>
+          <w:sz w:val="54"/>
+          <w:szCs w:val="54"/>
+          <w:lang w:val="en-US" w:eastAsia="ru-RU"/>
+        </w:rPr>
+      </w:pPr>
+      <w:hyperlink r:id="rId8" w:anchor="apiclient" w:history="1">
+        <w:r>
+          <w:rPr>
+            <w:rFonts w:ascii="Helvetica" w:eastAsia="Times New Roman" w:hAnsi="Helvetica" w:cs="Helvetica"/>
+            <w:color w:val="333333"/>
+            <w:kern w:val="36"/>
+            <w:sz w:val="54"/>
+            <w:szCs w:val="54"/>
+            <w:u w:val="single"/>
+            <w:lang w:val="en-US" w:eastAsia="ru-RU"/>
+          </w:rPr>
+          <w:t>APIClient</w:t>
+        </w:r>
+      </w:hyperlink>
+    </w:p>
+    <w:p>
+      <w:pPr>
+        <w:shd w:val="clear" w:color="auto" w:fill="FFFFFF"/>
+        <w:spacing w:after="150" w:line="240" w:lineRule="auto"/>
+        <w:rPr>
+          <w:rFonts w:ascii="Helvetica" w:eastAsia="Times New Roman" w:hAnsi="Helvetica" w:cs="Helvetica"/>
+          <w:color w:val="333333"/>
+          <w:sz w:val="21"/>
+          <w:szCs w:val="21"/>
+          <w:lang w:val="en-US" w:eastAsia="ru-RU"/>
+        </w:rPr>
+      </w:pPr>
+      <w:r>
+        <w:rPr>
+          <w:rFonts w:ascii="Helvetica" w:eastAsia="Times New Roman" w:hAnsi="Helvetica" w:cs="Helvetica"/>
+          <w:color w:val="333333"/>
+          <w:sz w:val="21"/>
+          <w:szCs w:val="21"/>
+          <w:lang w:val="en-US" w:eastAsia="ru-RU"/>
+        </w:rPr>
+        <w:t>Extends </w:t>
+      </w:r>
+      <w:hyperlink r:id="rId9" w:anchor="the-test-client" w:history="1">
+        <w:r>
+          <w:rPr>
+            <w:rFonts w:ascii="Helvetica" w:eastAsia="Times New Roman" w:hAnsi="Helvetica" w:cs="Helvetica"/>
+            <w:color w:val="A30000"/>
+            <w:sz w:val="21"/>
+            <w:szCs w:val="21"/>
+            <w:u w:val="single"/>
+            <w:lang w:val="en-US" w:eastAsia="ru-RU"/>
+          </w:rPr>
+          <w:t>Django's existing </w:t>
+        </w:r>
+        <w:r>
+          <w:rPr>
+            <w:rFonts w:ascii="Consolas" w:eastAsia="Times New Roman" w:hAnsi="Consolas" w:cs="Courier New"/>
+            <w:color w:val="DD1144"/>
+            <w:sz w:val="20"/>
+            <w:szCs w:val="20"/>
+            <w:bdr w:val="single" w:sz="6" w:space="2" w:color="E1E1E8" w:frame="1"/>
+            <w:shd w:val="clear" w:color="auto" w:fill="F7F7F9"/>
+            <w:lang w:val="en-US" w:eastAsia="ru-RU"/>
+          </w:rPr>
+          <w:t>Client</w:t>
+        </w:r>
+        <w:r>
+          <w:rPr>
+            <w:rFonts w:ascii="Helvetica" w:eastAsia="Times New Roman" w:hAnsi="Helvetica" w:cs="Helvetica"/>
+            <w:color w:val="A30000"/>
+            <w:sz w:val="21"/>
+            <w:szCs w:val="21"/>
+            <w:u w:val="single"/>
+            <w:lang w:val="en-US" w:eastAsia="ru-RU"/>
+          </w:rPr>
+          <w:t> class</w:t>
+        </w:r>
+      </w:hyperlink>
+      <w:r>
+        <w:rPr>
+          <w:rFonts w:ascii="Helvetica" w:eastAsia="Times New Roman" w:hAnsi="Helvetica" w:cs="Helvetica"/>
+          <w:color w:val="333333"/>
+          <w:sz w:val="21"/>
+          <w:szCs w:val="21"/>
+          <w:lang w:val="en-US" w:eastAsia="ru-RU"/>
+        </w:rPr>
+        <w:t>.</w:t>
+      </w:r>
+    </w:p>
+    <w:p>
+      <w:pPr>
+        <w:rPr>
+          <w:lang w:val="en-US"/>
+        </w:rPr>
+      </w:pPr>
+    </w:p>
+    <w:p>
+      <w:pPr>
+        <w:shd w:val="clear" w:color="auto" w:fill="FFFFFF"/>
+        <w:spacing w:before="300" w:after="150" w:line="600" w:lineRule="atLeast"/>
+        <w:outlineLvl w:val="0"/>
+        <w:rPr>
+          <w:rFonts w:ascii="Helvetica" w:eastAsia="Times New Roman" w:hAnsi="Helvetica" w:cs="Helvetica"/>
+          <w:color w:val="333333"/>
+          <w:kern w:val="36"/>
+          <w:sz w:val="54"/>
+          <w:szCs w:val="54"/>
+          <w:lang w:eastAsia="ru-RU"/>
+        </w:rPr>
+      </w:pPr>
+      <w:hyperlink r:id="rId10" w:anchor="requestsclient" w:history="1">
+        <w:r>
+          <w:rPr>
+            <w:rFonts w:ascii="Helvetica" w:eastAsia="Times New Roman" w:hAnsi="Helvetica" w:cs="Helvetica"/>
+            <w:color w:val="333333"/>
+            <w:kern w:val="36"/>
+            <w:sz w:val="54"/>
+            <w:szCs w:val="54"/>
+            <w:u w:val="single"/>
+            <w:lang w:eastAsia="ru-RU"/>
+          </w:rPr>
+          <w:t>RequestsClient</w:t>
+        </w:r>
+      </w:hyperlink>
+    </w:p>
+    <w:p>
+      <w:pPr>
+        <w:shd w:val="clear" w:color="auto" w:fill="FFFFFF"/>
+        <w:spacing w:before="300" w:after="150" w:line="600" w:lineRule="atLeast"/>
+        <w:outlineLvl w:val="0"/>
+        <w:rPr>
+          <w:rFonts w:ascii="Helvetica" w:eastAsia="Times New Roman" w:hAnsi="Helvetica" w:cs="Helvetica"/>
+          <w:color w:val="333333"/>
+          <w:kern w:val="36"/>
+          <w:sz w:val="54"/>
+          <w:szCs w:val="54"/>
+          <w:lang w:eastAsia="ru-RU"/>
+        </w:rPr>
+      </w:pPr>
+    </w:p>
+    <w:p>
+      <w:pPr>
+        <w:shd w:val="clear" w:color="auto" w:fill="FFFFFF"/>
+        <w:spacing w:before="300" w:after="150" w:line="600" w:lineRule="atLeast"/>
+        <w:outlineLvl w:val="0"/>
+        <w:rPr>
+          <w:rFonts w:ascii="Helvetica" w:eastAsia="Times New Roman" w:hAnsi="Helvetica" w:cs="Helvetica"/>
+          <w:color w:val="333333"/>
+          <w:kern w:val="36"/>
+          <w:sz w:val="54"/>
+          <w:szCs w:val="54"/>
+          <w:lang w:val="en-US" w:eastAsia="ru-RU"/>
+        </w:rPr>
+      </w:pPr>
+      <w:r>
+        <w:rPr>
+          <w:rFonts w:ascii="Helvetica" w:eastAsia="Times New Roman" w:hAnsi="Helvetica" w:cs="Helvetica"/>
+          <w:color w:val="333333"/>
+          <w:kern w:val="36"/>
+          <w:sz w:val="54"/>
+          <w:szCs w:val="54"/>
+          <w:lang w:val="en-US" w:eastAsia="ru-RU"/>
+        </w:rPr>
+        <w:t>ApiClient and APIRequestFactory diff?</w:t>
+      </w:r>
       <w:bookmarkStart w:id="0" w:name="_GoBack"/>
       <w:bookmarkEnd w:id="0"/>
+    </w:p>
+    <w:p>
+      <w:pPr>
+        <w:rPr>
+          <w:lang w:val="en-US"/>
+        </w:rPr>
+      </w:pPr>
     </w:p>
     <w:sectPr>
       <w:pgSz w:w="11906" w:h="16838"/>

</xml_diff>